<commit_message>
Bug fixes and improvements, finished template 1
</commit_message>
<xml_diff>
--- a/resources/Blank.docx
+++ b/resources/Blank.docx
@@ -275,7 +275,7 @@
           <w:szCs w:val="22"/>
           <w:lang w:val="en"/>
         </w:rPr>
-        <w:t xml:space="preserve"> request_time</w:t>
+        <w:t xml:space="preserve"> doctor_request_time</w:t>
       </w:r>
     </w:p>
     <w:p>
@@ -1841,7 +1841,8 @@
           <w:lang w:val="en"/>
         </w:rPr>
         <w:lastRenderedPageBreak/>
-        <w:t>Cholesterol levels, Calcium/Vitamin D, Vitamin B12, Magnesium, Creatine Kinase,                     ALT/AST</w:t>
+        <w:t>Cholesterol levels, Calcium/Vitamin D, Vitamin B12, Magnesium, Creatine Kinase,
+                    ALT/AST</w:t>
       </w:r>
     </w:p>
     <w:p>

</xml_diff>